<commit_message>
add termo de prorrogação entrega tcc
</commit_message>
<xml_diff>
--- a/renato_resultados_preliminares.docx
+++ b/renato_resultados_preliminares.docx
@@ -19,7 +19,7 @@
       <w:r>
         <w:rPr>
           <w:b/>
-          <w:highlight w:val="yellow"/>
+          <w:highlight w:val="magenta"/>
         </w:rPr>
         <w:t>estudo de</w:t>
       </w:r>
@@ -27,7 +27,13 @@
         <w:rPr>
           <w:b/>
         </w:rPr>
-        <w:t xml:space="preserve"> caso sobre a vulnerabilidade social da população da cidade de São Paulo</w:t>
+        <w:t xml:space="preserve"> caso sobre a vulnerabilidade social da população da cidade de </w:t>
+      </w:r>
+      <w:r>
+        <w:rPr>
+          <w:b/>
+        </w:rPr>
+        <w:t>Belo Horizonte</w:t>
       </w:r>
       <w:r>
         <w:rPr>
@@ -86,7 +92,6 @@
         <w:jc w:val="center"/>
         <w:rPr>
           <w:b/>
-          <w:color w:val="FF0000"/>
           <w:sz w:val="18"/>
         </w:rPr>
       </w:pPr>
@@ -191,100 +196,84 @@
           <w:sz w:val="18"/>
           <w:szCs w:val="18"/>
         </w:rPr>
-        <w:t>Endereço completo</w:t>
+        <w:t>Rua Monte Alegre</w:t>
       </w:r>
       <w:r>
         <w:rPr>
           <w:sz w:val="18"/>
           <w:szCs w:val="18"/>
         </w:rPr>
-        <w:t xml:space="preserve"> (pessoal ou profissional)</w:t>
+        <w:t xml:space="preserve"> –</w:t>
       </w:r>
       <w:r>
         <w:rPr>
           <w:sz w:val="18"/>
           <w:szCs w:val="18"/>
         </w:rPr>
-        <w:t xml:space="preserve"> –</w:t>
+        <w:t xml:space="preserve"> </w:t>
       </w:r>
       <w:r>
         <w:rPr>
           <w:sz w:val="18"/>
           <w:szCs w:val="18"/>
         </w:rPr>
-        <w:t xml:space="preserve"> </w:t>
+        <w:t>São Lucas</w:t>
       </w:r>
       <w:r>
         <w:rPr>
           <w:sz w:val="18"/>
           <w:szCs w:val="18"/>
         </w:rPr>
-        <w:t>Bairro</w:t>
+        <w:t xml:space="preserve">; </w:t>
       </w:r>
       <w:r>
         <w:rPr>
           <w:sz w:val="18"/>
           <w:szCs w:val="18"/>
         </w:rPr>
-        <w:t>; 00000-000</w:t>
-      </w:r>
-      <w:proofErr w:type="gramStart"/>
+        <w:t>30240-282</w:t>
+      </w:r>
       <w:r>
         <w:rPr>
           <w:sz w:val="18"/>
           <w:szCs w:val="18"/>
         </w:rPr>
-        <w:t xml:space="preserve">    </w:t>
-      </w:r>
-      <w:proofErr w:type="gramEnd"/>
+        <w:t>. Belo Horizonte</w:t>
+      </w:r>
       <w:r>
         <w:rPr>
           <w:sz w:val="18"/>
           <w:szCs w:val="18"/>
         </w:rPr>
-        <w:t>Cidade</w:t>
+        <w:t xml:space="preserve">, </w:t>
       </w:r>
       <w:r>
         <w:rPr>
           <w:sz w:val="18"/>
           <w:szCs w:val="18"/>
         </w:rPr>
-        <w:t xml:space="preserve">, </w:t>
+        <w:t>Minas Gerais</w:t>
       </w:r>
       <w:r>
         <w:rPr>
           <w:sz w:val="18"/>
           <w:szCs w:val="18"/>
         </w:rPr>
-        <w:t>Estado</w:t>
+        <w:t>,</w:t>
       </w:r>
       <w:r>
         <w:rPr>
           <w:sz w:val="18"/>
           <w:szCs w:val="18"/>
         </w:rPr>
-        <w:t>,</w:t>
+        <w:t xml:space="preserve"> </w:t>
       </w:r>
       <w:r>
         <w:rPr>
           <w:sz w:val="18"/>
           <w:szCs w:val="18"/>
         </w:rPr>
-        <w:t xml:space="preserve"> </w:t>
-      </w:r>
-      <w:r>
-        <w:rPr>
-          <w:sz w:val="18"/>
-          <w:szCs w:val="18"/>
-        </w:rPr>
-        <w:t>Paí</w:t>
-      </w:r>
-      <w:r>
-        <w:rPr>
-          <w:sz w:val="18"/>
-          <w:szCs w:val="18"/>
-        </w:rPr>
-        <w:t>s</w:t>
+        <w:t>Brasil.</w:t>
       </w:r>
       <w:r>
         <w:rPr>
@@ -673,20 +662,13 @@
           <w:b/>
         </w:rPr>
         <w:lastRenderedPageBreak/>
-        <w:t xml:space="preserve">Comparação de algoritmos de agrupamento espacial: um </w:t>
-      </w:r>
-      <w:r>
-        <w:rPr>
-          <w:b/>
-          <w:highlight w:val="yellow"/>
-        </w:rPr>
-        <w:t>estudo de</w:t>
-      </w:r>
-      <w:r>
-        <w:rPr>
-          <w:b/>
-        </w:rPr>
-        <w:t xml:space="preserve"> caso sobre a vulnerabilidade social da população da cidade de São Paulo</w:t>
+        <w:t xml:space="preserve">Comparação de algoritmos de agrupamento espacial: a vulnerabilidade social da população de </w:t>
+      </w:r>
+      <w:r>
+        <w:rPr>
+          <w:b/>
+        </w:rPr>
+        <w:t>Belo Horizonte</w:t>
       </w:r>
       <w:r>
         <w:rPr>
@@ -748,6 +730,7 @@
         <w:jc w:val="left"/>
         <w:rPr>
           <w:b/>
+          <w:u w:val="single"/>
         </w:rPr>
       </w:pPr>
       <w:r>
@@ -781,35 +764,30 @@
       <w:r>
         <w:rPr>
           <w:bCs/>
-        </w:rPr>
-        <w:t>Tópico obrigatório para</w:t>
-      </w:r>
-      <w:r>
-        <w:rPr>
-          <w:bCs/>
-        </w:rPr>
-        <w:t xml:space="preserve"> o depósito do TCC</w:t>
-      </w:r>
-      <w:r>
-        <w:rPr>
-          <w:bCs/>
-        </w:rPr>
-        <w:t xml:space="preserve">, porém </w:t>
+          <w:shd w:val="clear" w:color="auto" w:fill="EEECE1" w:themeFill="background2"/>
+        </w:rPr>
+        <w:t xml:space="preserve">Tópico obrigatório para o depósito do TCC, porém </w:t>
       </w:r>
       <w:r>
         <w:rPr>
           <w:bCs/>
           <w:highlight w:val="yellow"/>
+          <w:shd w:val="clear" w:color="auto" w:fill="EEECE1" w:themeFill="background2"/>
         </w:rPr>
         <w:t>opcional para a etapa</w:t>
       </w:r>
-      <w:bookmarkStart w:id="15" w:name="_GoBack"/>
-      <w:bookmarkEnd w:id="15"/>
       <w:r>
         <w:rPr>
           <w:bCs/>
-        </w:rPr>
-        <w:t xml:space="preserve"> dos Resultados preliminares.</w:t>
+          <w:shd w:val="clear" w:color="auto" w:fill="EEECE1" w:themeFill="background2"/>
+        </w:rPr>
+        <w:t xml:space="preserve"> dos Resultados preliminares</w:t>
+      </w:r>
+      <w:r>
+        <w:rPr>
+          <w:bCs/>
+        </w:rPr>
+        <w:t>.</w:t>
       </w:r>
     </w:p>
     <w:p>
@@ -820,22 +798,148 @@
         <w:jc w:val="left"/>
         <w:rPr>
           <w:b/>
-        </w:rPr>
-      </w:pPr>
-      <w:r>
-        <w:rPr>
-          <w:b/>
+          <w:lang w:val="en-US"/>
+        </w:rPr>
+      </w:pPr>
+      <w:r>
+        <w:rPr>
+          <w:b/>
+          <w:lang w:val="en-US"/>
         </w:rPr>
         <w:t xml:space="preserve">Palavras-chave: </w:t>
       </w:r>
       <w:r>
         <w:rPr>
           <w:bCs/>
-        </w:rPr>
-        <w:t>(</w:t>
-      </w:r>
-      <w:r>
-        <w:t>inserir até cinco palavras diferentes das contidas no título, separadas por ponto-e-vírgula).</w:t>
+          <w:lang w:val="en-US"/>
+        </w:rPr>
+        <w:t>p</w:t>
+      </w:r>
+      <w:r>
+        <w:rPr>
+          <w:lang w:val="en-US"/>
+        </w:rPr>
+        <w:t xml:space="preserve">rincipal </w:t>
+      </w:r>
+      <w:r>
+        <w:rPr>
+          <w:lang w:val="en-US"/>
+        </w:rPr>
+        <w:t>c</w:t>
+      </w:r>
+      <w:r>
+        <w:rPr>
+          <w:lang w:val="en-US"/>
+        </w:rPr>
+        <w:t xml:space="preserve">omponent </w:t>
+      </w:r>
+      <w:r>
+        <w:rPr>
+          <w:lang w:val="en-US"/>
+        </w:rPr>
+        <w:t>a</w:t>
+      </w:r>
+      <w:r>
+        <w:rPr>
+          <w:lang w:val="en-US"/>
+        </w:rPr>
+        <w:t xml:space="preserve">nalytics; </w:t>
+      </w:r>
+      <w:r>
+        <w:rPr>
+          <w:lang w:val="en-US"/>
+        </w:rPr>
+        <w:t>l</w:t>
+      </w:r>
+      <w:r>
+        <w:rPr>
+          <w:lang w:val="en-US"/>
+        </w:rPr>
+        <w:t xml:space="preserve">atent </w:t>
+      </w:r>
+      <w:r>
+        <w:rPr>
+          <w:lang w:val="en-US"/>
+        </w:rPr>
+        <w:t>c</w:t>
+      </w:r>
+      <w:r>
+        <w:rPr>
+          <w:lang w:val="en-US"/>
+        </w:rPr>
+        <w:t xml:space="preserve">lass </w:t>
+      </w:r>
+      <w:r>
+        <w:rPr>
+          <w:lang w:val="en-US"/>
+        </w:rPr>
+        <w:t>g</w:t>
+      </w:r>
+      <w:r>
+        <w:rPr>
+          <w:lang w:val="en-US"/>
+        </w:rPr>
+        <w:t xml:space="preserve">rowth </w:t>
+      </w:r>
+      <w:r>
+        <w:rPr>
+          <w:lang w:val="en-US"/>
+        </w:rPr>
+        <w:t>m</w:t>
+      </w:r>
+      <w:r>
+        <w:rPr>
+          <w:lang w:val="en-US"/>
+        </w:rPr>
+        <w:t xml:space="preserve">odeling; </w:t>
+      </w:r>
+      <w:r>
+        <w:rPr>
+          <w:lang w:val="en-US"/>
+        </w:rPr>
+        <w:t>k</w:t>
+      </w:r>
+      <w:r>
+        <w:rPr>
+          <w:lang w:val="en-US"/>
+        </w:rPr>
+        <w:t xml:space="preserve">-means; </w:t>
+      </w:r>
+      <w:r>
+        <w:rPr>
+          <w:lang w:val="en-US"/>
+        </w:rPr>
+        <w:t>m</w:t>
+      </w:r>
+      <w:r>
+        <w:rPr>
+          <w:lang w:val="en-US"/>
+        </w:rPr>
+        <w:t xml:space="preserve">ultinomial </w:t>
+      </w:r>
+      <w:r>
+        <w:rPr>
+          <w:lang w:val="en-US"/>
+        </w:rPr>
+        <w:t>l</w:t>
+      </w:r>
+      <w:r>
+        <w:rPr>
+          <w:lang w:val="en-US"/>
+        </w:rPr>
+        <w:t xml:space="preserve">ogistic </w:t>
+      </w:r>
+      <w:r>
+        <w:rPr>
+          <w:lang w:val="en-US"/>
+        </w:rPr>
+        <w:t>r</w:t>
+      </w:r>
+      <w:r>
+        <w:rPr>
+          <w:lang w:val="en-US"/>
+        </w:rPr>
+        <w:t>egression.</w:t>
       </w:r>
     </w:p>
     <w:p>
@@ -846,8 +950,11 @@
         <w:jc w:val="left"/>
         <w:rPr>
           <w:b/>
-        </w:rPr>
-      </w:pPr>
+          <w:lang w:val="en-US"/>
+        </w:rPr>
+      </w:pPr>
+      <w:bookmarkStart w:id="15" w:name="_GoBack"/>
+      <w:bookmarkEnd w:id="15"/>
     </w:p>
     <w:p>
       <w:pPr>
@@ -876,6 +983,7 @@
     </w:p>
     <w:p>
       <w:pPr>
+        <w:shd w:val="clear" w:color="auto" w:fill="EEECE1" w:themeFill="background2"/>
         <w:spacing w:line="360" w:lineRule="auto"/>
         <w:ind w:firstLine="709"/>
         <w:rPr>
@@ -904,6 +1012,7 @@
     </w:p>
     <w:p>
       <w:pPr>
+        <w:shd w:val="clear" w:color="auto" w:fill="EEECE1" w:themeFill="background2"/>
         <w:spacing w:line="360" w:lineRule="auto"/>
         <w:ind w:firstLine="709"/>
       </w:pPr>
@@ -965,8 +1074,135 @@
     </w:p>
     <w:p>
       <w:pPr>
+        <w:shd w:val="clear" w:color="auto" w:fill="FFFFFF" w:themeFill="background1"/>
         <w:spacing w:line="360" w:lineRule="auto"/>
         <w:ind w:firstLine="709"/>
+      </w:pPr>
+      <w:r>
+        <w:t>Este trabalho consiste na análise da vulnerabilidade social da população da cidade de São Paulo. Para realizar o estudo, serão utilizadas as informações do último censo disponíveis para os 18.952 setores censitários do Município de São Paulo. Esses setores serão classificados de acordo com a maior ou menor presença de características sociais que contribuem para tornar uma família mais vulnerável socialmente. Para tanto, será necessário identificar, inicialmente, quais são as variáveis que melhor expressam o a vulnerabilidade social. Por vulnerabilidade social, entende-se, segundo Semzezem e Alves (2013), situações de empobrecimento da classe trabalhadora, relacionadas a dificuldades materiais para a manutenção da sobrevivência, assim como as dificuldades relacionais e culturais, que interferem na forma de viver dos trabalhadores e de suas famílias.</w:t>
+      </w:r>
+    </w:p>
+    <w:p>
+      <w:pPr>
+        <w:shd w:val="clear" w:color="auto" w:fill="FFFFFF" w:themeFill="background1"/>
+        <w:spacing w:line="360" w:lineRule="auto"/>
+        <w:ind w:firstLine="709"/>
+      </w:pPr>
+      <w:r>
+        <w:t xml:space="preserve">Dos Censos de 1990, 2000 e 2010, serão selecionadas variáveis utilizadas em estudos sobre a pobreza, que serão submetidas a uma técnica estatística chama analise fatorial. Essa técnica permite identificar, ao mesmo tempo, quais são as variáveis que apresentam coeficientes de correlação relativamente elevados entre si e estabelecer novas </w:t>
+      </w:r>
+      <w:r>
+        <w:lastRenderedPageBreak/>
+        <w:t>variáveis, chamado de fatores, que sejam capazes de captarem o comportamento conjunto das variáveis originais (Fávero e Belfiore, 2017).</w:t>
+      </w:r>
+    </w:p>
+    <w:p>
+      <w:pPr>
+        <w:shd w:val="clear" w:color="auto" w:fill="FFFFFF" w:themeFill="background1"/>
+        <w:spacing w:line="360" w:lineRule="auto"/>
+        <w:ind w:firstLine="709"/>
+      </w:pPr>
+      <w:r>
+        <w:t xml:space="preserve">Os grupos de vulnerabilidade serão classificados a partir do agrupamento da dimensão de privação socioeconômica e, também, da dimensão demográfica, já que o território, como afirmam Couto </w:t>
+      </w:r>
+      <w:proofErr w:type="gramStart"/>
+      <w:r>
+        <w:t>et</w:t>
+      </w:r>
+      <w:proofErr w:type="gramEnd"/>
+      <w:r>
+        <w:t xml:space="preserve"> al. (2010), é o terreno das políticas públicas, fundamental para a compreensão do conceito de vulnerabilidade social, posto que nele se determinam as condições de vida dos segmentos populacionais vulnerabilizados.</w:t>
+      </w:r>
+    </w:p>
+    <w:p>
+      <w:pPr>
+        <w:shd w:val="clear" w:color="auto" w:fill="FFFFFF" w:themeFill="background1"/>
+        <w:spacing w:line="360" w:lineRule="auto"/>
+        <w:ind w:firstLine="709"/>
+      </w:pPr>
+      <w:r>
+        <w:t>Tal agrupamento será realizado a partir da aplicação de outra técnica estatística denominada análise de agrupamentos, que permite agrupar os setores censitários que possuem características sociais semelhantes. A degradação em grupos de vulnerabilidade será feita considerando-se a intenção de captar a semelhança entre si, em relação às variáveis inseridas na análise, e consideravelmente diferença das observações de outros grupos (Centro de Estudos da Metrópole, 2004).</w:t>
+      </w:r>
+    </w:p>
+    <w:p>
+      <w:pPr>
+        <w:shd w:val="clear" w:color="auto" w:fill="FFFFFF" w:themeFill="background1"/>
+        <w:spacing w:line="360" w:lineRule="auto"/>
+        <w:ind w:firstLine="709"/>
+      </w:pPr>
+      <w:r>
+        <w:t>Para avaliar o desempenho relativo dos modelos de agrupamento na identificação de vulnerabilidade social, uma análise regressão logística multinomial (MLR) será conduzida para examinar empiricamente como um conjunto de preditores teoricamente associados à vulnerabilidade explica cada grupo.</w:t>
+      </w:r>
+    </w:p>
+    <w:p>
+      <w:pPr>
+        <w:shd w:val="clear" w:color="auto" w:fill="FFFFFF" w:themeFill="background1"/>
+        <w:spacing w:line="360" w:lineRule="auto"/>
+        <w:ind w:firstLine="709"/>
+      </w:pPr>
+      <w:r>
+        <w:t xml:space="preserve">De acordo com o site Panorama Cidades (2022), do Instituto Brasileiro de Geografia e Estatística, o Município de São Paulo, no ano de 2010, apresentava uma população de cerca de 12.396.372 habitantes distribuídos por um território de 1.521,202 km². Apresentava 92.6% de domicílios com esgotamento sanitário adequado, 74.8% de domicílios urbanos em vias públicas com arborização e 50.3% de domicílios urbanos em vias públicas com urbanização adequada (presença de calçada, pavimentação, meio-fio e bueiro). </w:t>
+      </w:r>
+    </w:p>
+    <w:p>
+      <w:pPr>
+        <w:shd w:val="clear" w:color="auto" w:fill="FFFFFF" w:themeFill="background1"/>
+        <w:spacing w:line="360" w:lineRule="auto"/>
+        <w:ind w:firstLine="709"/>
+      </w:pPr>
+      <w:r>
+        <w:t xml:space="preserve">Quando comparado com as outras cidades do estado de São Paulo, </w:t>
+      </w:r>
+      <w:proofErr w:type="gramStart"/>
+      <w:r>
+        <w:t>ocupava</w:t>
+      </w:r>
+      <w:proofErr w:type="gramEnd"/>
+      <w:r>
+        <w:t xml:space="preserve"> a 225º, 517º e 83º posições num universo de 645 cidades, respectivamente. Já quando comparado aos municípios do Brasil, suas posições eram 317º, 2779º e 419º de 5570, respectivamente.</w:t>
+      </w:r>
+    </w:p>
+    <w:p>
+      <w:pPr>
+        <w:shd w:val="clear" w:color="auto" w:fill="FFFFFF" w:themeFill="background1"/>
+        <w:spacing w:line="360" w:lineRule="auto"/>
+        <w:ind w:firstLine="709"/>
+      </w:pPr>
+      <w:r>
+        <w:t>A taxa de mortalidade infantil média no município era de 11.21 para 1.000 nascidos vivos. As internações devido a diarreias são de 0.3 para cada 1.000 habitantes. Comparado com todas as cidades do estado, ficava nas posições 277º e 332º, respectivamente, do total de 645. Quando comparado a municípios do Brasil, essas posições eram de 2796º e 3907º de 5570, respectivamente.</w:t>
+      </w:r>
+    </w:p>
+    <w:p>
+      <w:pPr>
+        <w:shd w:val="clear" w:color="auto" w:fill="FFFFFF" w:themeFill="background1"/>
+        <w:spacing w:line="360" w:lineRule="auto"/>
+        <w:ind w:firstLine="709"/>
+      </w:pPr>
+      <w:r>
+        <w:t xml:space="preserve">O salário médio mensal, em 2019, era de 4,1 salários mínimos. A proporção de pessoas ocupadas em relação à população total era de 47,1%. Na comparação com as outras cidades do estado, ocupava as posições 4º e 23º de 645, respectivamente. Já na comparação com municípios do país, ficava na posição, respectivamente, 17º e 79º de 5570. Tinha 31.6% da população em domicílios com rendimentos mensais de até meio </w:t>
+      </w:r>
+      <w:r>
+        <w:lastRenderedPageBreak/>
+        <w:t xml:space="preserve">salário mínimo por pessoa, o que o colocava na posição 305º de 645 dentre os municípios do estado e na 4372º posição de 5570 dentre os municípios do Brasil. </w:t>
+      </w:r>
+    </w:p>
+    <w:p>
+      <w:pPr>
+        <w:shd w:val="clear" w:color="auto" w:fill="FFFFFF" w:themeFill="background1"/>
+        <w:spacing w:line="360" w:lineRule="auto"/>
+        <w:ind w:firstLine="709"/>
+      </w:pPr>
+      <w:r>
+        <w:t>O setor censitário corresponde a menor unidade territorial, formada por área contínua contida, integralmente, em área urbana ou rural tem dimensão adequada à operação de pesquisas (IBGE, 2011). Por essa razão, arquivos com dados agregados por setor censitário serão usados como amostras para o trabalho. Além das variáveis de identificação geográfica – Grandes Regiões, Unidades da Federação, Mesorregião, Microrregião, Região Metropolitana ou RIDE, Município, Distrito, Subdistrito, Bairro, Setor, Situação do Setor e Tipo do Setor – das quais os setores interessam para este trabalho, há informações distribuídas em planilhas, que abrangem as seguintes características da população residente: sexo, idade, cor ou raça, condição no domicílio; pessoas responsáveis pelo domicílio; alfabetização; registro de nascimento das crianças de até 10 anos de idade; e características dos domicílios particulares (IBGE, 2011)</w:t>
+      </w:r>
+      <w:r>
+        <w:t>.</w:t>
+      </w:r>
+    </w:p>
+    <w:p>
+      <w:pPr>
+        <w:spacing w:line="360" w:lineRule="auto"/>
+        <w:ind w:firstLine="709"/>
         <w:rPr>
           <w:color w:val="000000"/>
         </w:rPr>
@@ -1000,6 +1236,7 @@
     </w:p>
     <w:p>
       <w:pPr>
+        <w:shd w:val="clear" w:color="auto" w:fill="EEECE1" w:themeFill="background2"/>
         <w:spacing w:line="360" w:lineRule="auto"/>
         <w:ind w:firstLine="709"/>
         <w:rPr>
@@ -1010,49 +1247,315 @@
         <w:rPr>
           <w:color w:val="000000"/>
         </w:rPr>
-        <w:t xml:space="preserve">Os TCCs dos cursos de especialização USP/ESALQ </w:t>
+        <w:t>Agregados</w:t>
+      </w:r>
+      <w:r>
+        <w:rPr>
+          <w:color w:val="000000"/>
+        </w:rPr>
+        <w:t xml:space="preserve"> </w:t>
+      </w:r>
+      <w:r>
+        <w:rPr>
+          <w:color w:val="000000"/>
+        </w:rPr>
+        <w:t>por</w:t>
+      </w:r>
+      <w:r>
+        <w:rPr>
+          <w:color w:val="000000"/>
+        </w:rPr>
+        <w:t xml:space="preserve"> </w:t>
+      </w:r>
+      <w:r>
+        <w:rPr>
+          <w:color w:val="000000"/>
+        </w:rPr>
+        <w:t>Setores</w:t>
+      </w:r>
+      <w:r>
+        <w:rPr>
+          <w:color w:val="000000"/>
+        </w:rPr>
+        <w:t xml:space="preserve"> </w:t>
+      </w:r>
+      <w:r>
+        <w:rPr>
+          <w:color w:val="000000"/>
+        </w:rPr>
+        <w:t>Censitários</w:t>
+      </w:r>
+      <w:sdt>
+        <w:sdtPr>
+          <w:rPr>
+            <w:color w:val="000000"/>
+          </w:rPr>
+          <w:id w:val="496157562"/>
+          <w:citation/>
+        </w:sdtPr>
+        <w:sdtEndPr/>
+        <w:sdtContent>
+          <w:r>
+            <w:rPr>
+              <w:color w:val="000000"/>
+            </w:rPr>
+            <w:fldChar w:fldCharType="begin"/>
+          </w:r>
+          <w:r>
+            <w:rPr>
+              <w:color w:val="000000"/>
+            </w:rPr>
+            <w:instrText xml:space="preserve"> CITATION Ins10 \l 1033 </w:instrText>
+          </w:r>
+          <w:r>
+            <w:rPr>
+              <w:color w:val="000000"/>
+            </w:rPr>
+            <w:fldChar w:fldCharType="separate"/>
+          </w:r>
+          <w:r>
+            <w:rPr>
+              <w:noProof/>
+              <w:color w:val="000000"/>
+            </w:rPr>
+            <w:t xml:space="preserve"> (Instituto Brasileiro de Geográfia e Estatística, 2010)</w:t>
+          </w:r>
+          <w:r>
+            <w:rPr>
+              <w:color w:val="000000"/>
+            </w:rPr>
+            <w:fldChar w:fldCharType="end"/>
+          </w:r>
+        </w:sdtContent>
+      </w:sdt>
+      <w:r>
+        <w:rPr>
+          <w:color w:val="000000"/>
+        </w:rPr>
+        <w:t xml:space="preserve">. </w:t>
+      </w:r>
+    </w:p>
+    <w:p>
+      <w:pPr>
+        <w:shd w:val="clear" w:color="auto" w:fill="EEECE1" w:themeFill="background2"/>
+        <w:spacing w:line="360" w:lineRule="auto"/>
+        <w:ind w:firstLine="709"/>
+        <w:rPr>
+          <w:color w:val="000000"/>
+        </w:rPr>
+      </w:pPr>
+      <w:r>
+        <w:rPr>
+          <w:color w:val="000000"/>
+        </w:rPr>
+        <w:t xml:space="preserve">Todos </w:t>
       </w:r>
       <w:r>
         <w:rPr>
           <w:color w:val="000000"/>
           <w:highlight w:val="lightGray"/>
         </w:rPr>
-        <w:t>devem apresentar um caráter aplicado</w:t>
-      </w:r>
-      <w:r>
-        <w:rPr>
-          <w:color w:val="000000"/>
-        </w:rPr>
-        <w:t xml:space="preserve">. Pesquisas bibliográficas ou documentais, ou seja, ‘formas’ de pesquisa baseadas exclusivamente em dados não experimentais, serão consideradas e aceitas somente se elaboradas utilizando métodos de análise de metadados ou grupos de dados. Entre os trabalhos com esse tipo de abordagem, também conhecidos como estudos secundários, são aceitos o Mapeamento Sistemático [MS] e a Revisão Sistemática [RS]. Mais informações sobre os estudos secundários podem ser consultadas no arquivo de Instruções para elaboração de Trabalhos de Conclusão de Curso. Todos </w:t>
-      </w:r>
+        <w:t xml:space="preserve">os trabalhos deverão ser executados de forma que </w:t>
+      </w:r>
+      <w:proofErr w:type="gramStart"/>
       <w:r>
         <w:rPr>
           <w:color w:val="000000"/>
           <w:highlight w:val="lightGray"/>
         </w:rPr>
-        <w:t>os trabalhos deverão ser executados de forma que os(as) alunos(as) utilizem as ferramentas e os conhecimentos adquiridos ao longo do curso</w:t>
-      </w:r>
-      <w:r>
-        <w:rPr>
-          <w:color w:val="000000"/>
-        </w:rPr>
-        <w:t xml:space="preserve">. Situações excepcionais serão avaliadas pela coordenação do programa. Recomenda-se que a escolha do tema seja realizada em função da identificação </w:t>
-      </w:r>
+        <w:t>os(</w:t>
+      </w:r>
+      <w:proofErr w:type="gramEnd"/>
+      <w:r>
+        <w:rPr>
+          <w:color w:val="000000"/>
+          <w:highlight w:val="lightGray"/>
+        </w:rPr>
+        <w:t>as) alunos(as) utilizem as ferramentas e os conhecimentos adquiridos ao longo do curso</w:t>
+      </w:r>
+      <w:r>
+        <w:rPr>
+          <w:color w:val="000000"/>
+        </w:rPr>
+        <w:t xml:space="preserve">. </w:t>
+      </w:r>
+    </w:p>
+    <w:p>
+      <w:pPr>
+        <w:shd w:val="clear" w:color="auto" w:fill="EEECE1" w:themeFill="background2"/>
+        <w:spacing w:line="360" w:lineRule="auto"/>
+        <w:ind w:firstLine="709"/>
+        <w:rPr>
+          <w:color w:val="000000"/>
+        </w:rPr>
+      </w:pPr>
+      <w:r>
+        <w:rPr>
+          <w:color w:val="000000"/>
+        </w:rPr>
+        <w:t xml:space="preserve">Neste tópico </w:t>
+      </w:r>
+      <w:r>
+        <w:rPr>
+          <w:color w:val="000000"/>
+          <w:highlight w:val="lightGray"/>
+        </w:rPr>
+        <w:t>deve ser apresentada a descrição detalhada de todo o material utilizado e todos os métodos utilizados na obtenção de dados e análise dos resultados da pesquisa</w:t>
+      </w:r>
+      <w:r>
+        <w:rPr>
+          <w:color w:val="000000"/>
+        </w:rPr>
+        <w:t xml:space="preserve">, de forma a permitir fácil compreensão e interpretação dos resultados, </w:t>
+      </w:r>
+      <w:r>
+        <w:rPr>
+          <w:color w:val="000000"/>
+          <w:highlight w:val="lightGray"/>
+        </w:rPr>
+        <w:t>bem como a reprodução do estudo ou a utilização do método por outros profissionais</w:t>
+      </w:r>
+      <w:r>
+        <w:rPr>
+          <w:color w:val="000000"/>
+        </w:rPr>
+        <w:t xml:space="preserve">. No entanto, </w:t>
+      </w:r>
+      <w:r>
+        <w:rPr>
+          <w:color w:val="000000"/>
+          <w:highlight w:val="lightGray"/>
+        </w:rPr>
+        <w:t>apenas novos procedimentos devem ser descritos detalhadamente</w:t>
+      </w:r>
+      <w:r>
+        <w:rPr>
+          <w:color w:val="000000"/>
+        </w:rPr>
+        <w:t>; procedimentos previamente publicados (descritos na literatura) devem ser citados e referenciados, mencionando de modo breve quaisquer modificações significativas efetuadas.</w:t>
+      </w:r>
+    </w:p>
+    <w:p>
+      <w:pPr>
+        <w:shd w:val="clear" w:color="auto" w:fill="EEECE1" w:themeFill="background2"/>
+        <w:spacing w:line="360" w:lineRule="auto"/>
+        <w:ind w:firstLine="709"/>
+        <w:rPr>
+          <w:color w:val="000000"/>
+        </w:rPr>
+      </w:pPr>
+      <w:r>
+        <w:rPr>
+          <w:color w:val="000000"/>
+        </w:rPr>
+        <w:t>Na descrição do local da pesquisa não deve ser mencionado o nome da propriedade ou instituição ou empresa onde foi realizado o estudo, ou onde foram coletados os dados, bem como nome do(s) proprietário(s). O local deve ser identificado apenas pela localização geográfica (coordenadas) ou nome da cidade e estado. A população estudada, técnicas e métodos de amostragem, espécie animal ou vegetal utilizada, com a pertinente classificação zoológica ou botânica, técnicas agronômicas ou zootécnicas e outras, além da descrição dos procedimentos analíticos, devem ser detalhados na sequência lógica em que o trabalho foi conduzido.</w:t>
+      </w:r>
+    </w:p>
+    <w:p>
+      <w:pPr>
+        <w:spacing w:line="360" w:lineRule="auto"/>
+        <w:ind w:firstLine="709"/>
+        <w:rPr>
+          <w:color w:val="000000"/>
+        </w:rPr>
+      </w:pPr>
       <w:r>
         <w:rPr>
           <w:color w:val="000000"/>
         </w:rPr>
         <w:lastRenderedPageBreak/>
-        <w:t>com a área de conhecimento e/ou demanda profissional do aluno. É fundamental que antes de iniciar a redação do seu TCC, o aluno considere se terá acesso irrestrito aos dados necessários, fontes de consulta e, principalmente, se a metodologia da pesquisa está ao alcance do conhecimento e domínio do assunto, tanto do(a) aluno(a) quanto do(a) orientador(a).</w:t>
+        <w:t xml:space="preserve">A área de estudo deste trabalho será o Município de </w:t>
+      </w:r>
+      <w:r>
+        <w:rPr>
+          <w:color w:val="000000"/>
+        </w:rPr>
+        <w:t>Belo Horizonte</w:t>
+      </w:r>
+      <w:r>
+        <w:rPr>
+          <w:color w:val="000000"/>
+        </w:rPr>
+        <w:t xml:space="preserve">. Os dados publicados pelo IBGE estão organizados por </w:t>
+      </w:r>
+      <w:proofErr w:type="spellStart"/>
+      <w:r>
+        <w:rPr>
+          <w:color w:val="000000"/>
+        </w:rPr>
+        <w:t>xxxxxx</w:t>
+      </w:r>
+      <w:proofErr w:type="spellEnd"/>
+      <w:r>
+        <w:rPr>
+          <w:color w:val="000000"/>
+        </w:rPr>
+        <w:t xml:space="preserve"> Distritos Administrativos [DA] ou Setores Censitários e </w:t>
+      </w:r>
+      <w:r>
+        <w:rPr>
+          <w:color w:val="000000"/>
+        </w:rPr>
+        <w:t>foram</w:t>
+      </w:r>
+      <w:r>
+        <w:rPr>
+          <w:color w:val="000000"/>
+        </w:rPr>
+        <w:t xml:space="preserve"> coletados </w:t>
+      </w:r>
+      <w:r>
+        <w:rPr>
+          <w:color w:val="000000"/>
+        </w:rPr>
+        <w:t>d</w:t>
+      </w:r>
+      <w:r>
+        <w:rPr>
+          <w:color w:val="000000"/>
+        </w:rPr>
+        <w:t xml:space="preserve">a </w:t>
+      </w:r>
+      <w:r>
+        <w:rPr>
+          <w:strike/>
+          <w:color w:val="000000"/>
+        </w:rPr>
+        <w:t>Secretaria de Desenvolvimento Urbano do Município de São Paulo</w:t>
+      </w:r>
+      <w:r>
+        <w:rPr>
+          <w:color w:val="000000"/>
+        </w:rPr>
+        <w:t xml:space="preserve">. </w:t>
       </w:r>
     </w:p>
     <w:p>
       <w:pPr>
         <w:spacing w:line="360" w:lineRule="auto"/>
         <w:ind w:firstLine="709"/>
-      </w:pPr>
-      <w:r>
-        <w:t>Considerando que as pesquisas envolvendo a participação, direta ou indireta, de seres humanos, a experimentação com animais e aquelas pesquisas que representem risco potencial ao meio ambiente devem obedecer a um conjunto de diretrizes específicas, é responsabilidade do aluno e orientador conhecerem as regras pertinentes à sua área de pesquisa. Para mais informações, consulte o manual de “Normas para Elaboração do Trabalho de Conclusão de Curso”.</w:t>
+        <w:rPr>
+          <w:color w:val="000000"/>
+        </w:rPr>
+      </w:pPr>
+      <w:r>
+        <w:rPr>
+          <w:color w:val="000000"/>
+        </w:rPr>
+        <w:t xml:space="preserve">Para identificar as variáveis que melhor expressam a vulnerabilidade social </w:t>
+      </w:r>
+      <w:r>
+        <w:rPr>
+          <w:strike/>
+          <w:color w:val="000000"/>
+        </w:rPr>
+        <w:t>será</w:t>
+      </w:r>
+      <w:r>
+        <w:rPr>
+          <w:color w:val="000000"/>
+        </w:rPr>
+        <w:t xml:space="preserve"> utilizada uma técnica estatística chamada de Análise Fatorial por Componentes Principais. A intenção em usar essa técnica é procurar identificar uma quantidade relativamente pequena de fatores que representam o comportamento conjunto de variáveis originais interdependentes. Segundo Fávero e Belfiore (2017), as técnicas de analise fatorial são uteis quando há a intenção de se trabalhar com variáveis que apresentam, entre si, coeficientes de correlação relativamente elevados e, concomitantemente, se deseja estabelecer novas variáveis que captem o comportamento conjunto das variáveis originais.</w:t>
       </w:r>
     </w:p>
     <w:p>
@@ -1067,7 +1570,7 @@
         <w:rPr>
           <w:color w:val="000000"/>
         </w:rPr>
-        <w:t>O título da seção Material e Métodos deve ser grafado em negrito, alinhado à esquerda, as primeiras letras das palavras em letra maiúscula. O texto da seção deve ser redigido no pretérito perfeito do indicativo (passado), na forma impessoal e pode ser dividido em subtópicos com formatação de acordo com a descrição no item 1.1 Formato e margens.</w:t>
+        <w:t xml:space="preserve">Os grupos de vulnerabilidade serão classificados a partir da combinação da dimensão de privação socioeconômica e da dimensão demográfica anteriormente descrita. Tal combinação será feita a partir da aplicação de outra técnica estatística denominada análise de agrupamentos, que permite agrupar os setores censitários que possuem características sociais comuns. </w:t>
       </w:r>
     </w:p>
     <w:p>
@@ -1082,46 +1585,77 @@
         <w:rPr>
           <w:color w:val="000000"/>
         </w:rPr>
-        <w:t xml:space="preserve">Neste tópico </w:t>
-      </w:r>
-      <w:r>
-        <w:rPr>
-          <w:color w:val="000000"/>
-          <w:highlight w:val="lightGray"/>
-        </w:rPr>
-        <w:t>deve ser apresentada a descrição detalhada de todo o material utilizado e todos os métodos utilizados na obtenção de dados e análise dos resultados da pesquisa</w:t>
-      </w:r>
-      <w:r>
-        <w:rPr>
-          <w:color w:val="000000"/>
-        </w:rPr>
-        <w:t xml:space="preserve">, de forma a permitir fácil compreensão e interpretação dos resultados, </w:t>
-      </w:r>
-      <w:r>
-        <w:rPr>
-          <w:color w:val="000000"/>
-          <w:highlight w:val="lightGray"/>
-        </w:rPr>
-        <w:t>bem como a reprodução do estudo ou a utilização do método por outros profissionais</w:t>
-      </w:r>
-      <w:r>
-        <w:rPr>
-          <w:color w:val="000000"/>
-        </w:rPr>
-        <w:t xml:space="preserve">. No entanto, </w:t>
-      </w:r>
-      <w:r>
-        <w:rPr>
-          <w:color w:val="000000"/>
-          <w:highlight w:val="lightGray"/>
-        </w:rPr>
-        <w:t>apenas novos procedimentos devem ser descritos detalhadamente</w:t>
-      </w:r>
-      <w:r>
-        <w:rPr>
-          <w:color w:val="000000"/>
-        </w:rPr>
-        <w:t>; procedimentos previamente publicados (descritos na literatura) devem ser citados e referenciados, mencionando de modo breve quaisquer modificações significativas efetuadas.</w:t>
+        <w:t xml:space="preserve">Para o agrupamento de grupos de vulnerabilidade será utilizada uma segunda técnica estatística chamada de análise de agrupamentos. Esta análise representa um conjunto de técnicas exploratórias muito úteis e que podem ser aplicadas quando há a intenção de se verificar a existência de comportamentos semelhantes entre observações que, neste caso, serão os setores censitários do Município de São Paulo, em relação a determinadas variáveis e o objetivo de se criarem grupos em que prevaleça a homogeneidade interna. Nesse sentido, esse conjunto de técnicas tem por objetivo principal a alocação de observações em uma quantidade relativamente pequena de agrupamento das observações (Fávero e Belfiore, 2017). A ideia é que os setores censitários de determinado grupo sejam relativamente semelhantes entre si e consideravelmente diferentes dos setores censitários de outros grupos. Os métodos de agrupamento a serem comparados serão o </w:t>
+      </w:r>
+      <w:proofErr w:type="spellStart"/>
+      <w:r>
+        <w:rPr>
+          <w:color w:val="000000"/>
+        </w:rPr>
+        <w:t>Latent</w:t>
+      </w:r>
+      <w:proofErr w:type="spellEnd"/>
+      <w:r>
+        <w:rPr>
+          <w:color w:val="000000"/>
+        </w:rPr>
+        <w:t xml:space="preserve"> </w:t>
+      </w:r>
+      <w:proofErr w:type="spellStart"/>
+      <w:r>
+        <w:rPr>
+          <w:color w:val="000000"/>
+        </w:rPr>
+        <w:t>Class</w:t>
+      </w:r>
+      <w:proofErr w:type="spellEnd"/>
+      <w:r>
+        <w:rPr>
+          <w:color w:val="000000"/>
+        </w:rPr>
+        <w:t xml:space="preserve"> </w:t>
+      </w:r>
+      <w:proofErr w:type="spellStart"/>
+      <w:r>
+        <w:rPr>
+          <w:color w:val="000000"/>
+        </w:rPr>
+        <w:t>Growth</w:t>
+      </w:r>
+      <w:proofErr w:type="spellEnd"/>
+      <w:r>
+        <w:rPr>
+          <w:color w:val="000000"/>
+        </w:rPr>
+        <w:t xml:space="preserve"> </w:t>
+      </w:r>
+      <w:proofErr w:type="spellStart"/>
+      <w:r>
+        <w:rPr>
+          <w:color w:val="000000"/>
+        </w:rPr>
+        <w:t>Modelling</w:t>
+      </w:r>
+      <w:proofErr w:type="spellEnd"/>
+      <w:r>
+        <w:rPr>
+          <w:color w:val="000000"/>
+        </w:rPr>
+        <w:t xml:space="preserve"> [LCGM] e k-</w:t>
+      </w:r>
+      <w:proofErr w:type="spellStart"/>
+      <w:r>
+        <w:rPr>
+          <w:color w:val="000000"/>
+        </w:rPr>
+        <w:t>means</w:t>
+      </w:r>
+      <w:proofErr w:type="spellEnd"/>
+      <w:r>
+        <w:rPr>
+          <w:color w:val="000000"/>
+        </w:rPr>
+        <w:t>.</w:t>
       </w:r>
     </w:p>
     <w:p>
@@ -1136,17 +1670,15 @@
         <w:rPr>
           <w:color w:val="000000"/>
         </w:rPr>
-        <w:t>Na descrição do local da pesquisa não deve ser mencionado o nome da propriedade ou instituição ou empresa onde foi realizado o estudo, ou onde foram coletados os dados, bem como nome do(s) proprietário(s). O local deve ser identificado apenas pela localização geográfica (coordenadas) ou nome da cidade e estado. A população estudada, técnicas e métodos de amostragem, espécie animal ou vegetal utilizada, com a pertinente classificação zoológica ou botânica, técnicas agronômicas ou zootécnicas e outras, além da descrição dos procedimentos analíticos, devem ser detalhados na sequência lógica em que o trabalho foi conduzido. A opção pela discriminação ou identificação da propriedade, instituição ou empresa, bem como do nome do eventual proprietário, imputa ao autor a inteira responsabilidade pela obtenção da autorização, junto aos mesmos, para a citação e consequente total isenção do MBA USP/ESALQ por esta opção.</w:t>
-      </w:r>
-    </w:p>
-    <w:p>
-      <w:pPr>
-        <w:spacing w:line="360" w:lineRule="auto"/>
-        <w:ind w:firstLine="709"/>
-        <w:rPr>
-          <w:color w:val="000000"/>
-        </w:rPr>
-      </w:pPr>
+        <w:t xml:space="preserve">Para avaliar o desempenho relativo dos modelos de agrupamento na identificação de vulnerabilidade social será conduzida uma regressão logística multinomial [MLR] para examinar empiricamente como um conjunto de preditores teoricamente associados à vulnerabilidade social explica cada grupo. Diferentemente da tradicional técnica de regressão estimada por meio de métodos de mínimos quadrados, as técnicas de regressão logística são utilizadas quando o fenômeno a ser estudado apresenta-se de forma qualitativa (Fávero e Belfiore, 2017). A intenção é estimar a probabilidade de ocorrência de fenômenos </w:t>
+      </w:r>
+      <w:r>
+        <w:rPr>
+          <w:color w:val="000000"/>
+        </w:rPr>
+        <w:lastRenderedPageBreak/>
+        <w:t>qualitativos e usar o R² e as estatísticas de ajuste do modelo desta análise para informar qual das soluções de cluster resume melhor a variação na concentração de vulnerabilidade social</w:t>
+      </w:r>
     </w:p>
     <w:p>
       <w:pPr>
@@ -1183,39 +1715,83 @@
         <w:ind w:left="0" w:firstLine="709"/>
       </w:pPr>
       <w:r>
-        <w:lastRenderedPageBreak/>
+        <w:rPr>
+          <w:shd w:val="clear" w:color="auto" w:fill="EEECE1" w:themeFill="background2"/>
+        </w:rPr>
         <w:t xml:space="preserve">O título da seção </w:t>
       </w:r>
       <w:r>
+        <w:rPr>
+          <w:shd w:val="clear" w:color="auto" w:fill="EEECE1" w:themeFill="background2"/>
+        </w:rPr>
         <w:t>Resultados Preliminares</w:t>
       </w:r>
       <w:r>
+        <w:rPr>
+          <w:shd w:val="clear" w:color="auto" w:fill="EEECE1" w:themeFill="background2"/>
+        </w:rPr>
         <w:t xml:space="preserve"> deve ser alinhado à esquerda, grafado em negrito com as primeiras letras das palavras em letras maiúsculas. É </w:t>
       </w:r>
       <w:r>
         <w:rPr>
           <w:highlight w:val="lightGray"/>
-        </w:rPr>
-        <w:t>permitido que a seção seja dividida em subtópicos com formatação de acordo com a descrição no item 1.1</w:t>
-      </w:r>
-      <w:r>
-        <w:t xml:space="preserve"> Formato e margens, apresentados na mesma ordem da seção Material e Métodos. </w:t>
-      </w:r>
+          <w:shd w:val="clear" w:color="auto" w:fill="EEECE1" w:themeFill="background2"/>
+        </w:rPr>
+        <w:t xml:space="preserve">permitido que a seção </w:t>
+      </w:r>
+      <w:proofErr w:type="gramStart"/>
       <w:r>
         <w:rPr>
           <w:highlight w:val="lightGray"/>
+          <w:shd w:val="clear" w:color="auto" w:fill="EEECE1" w:themeFill="background2"/>
+        </w:rPr>
+        <w:t>seja</w:t>
+      </w:r>
+      <w:proofErr w:type="gramEnd"/>
+      <w:r>
+        <w:rPr>
+          <w:highlight w:val="lightGray"/>
+          <w:shd w:val="clear" w:color="auto" w:fill="EEECE1" w:themeFill="background2"/>
+        </w:rPr>
+        <w:t xml:space="preserve"> dividida em subtópicos com formatação de acordo com a descrição no item 1.1</w:t>
+      </w:r>
+      <w:r>
+        <w:rPr>
+          <w:shd w:val="clear" w:color="auto" w:fill="EEECE1" w:themeFill="background2"/>
+        </w:rPr>
+        <w:t xml:space="preserve">. </w:t>
+      </w:r>
+      <w:r>
+        <w:rPr>
+          <w:highlight w:val="lightGray"/>
+          <w:shd w:val="clear" w:color="auto" w:fill="EEECE1" w:themeFill="background2"/>
         </w:rPr>
         <w:t>Nesta seção devem ser apresentados</w:t>
       </w:r>
       <w:r>
         <w:rPr>
           <w:highlight w:val="lightGray"/>
+          <w:shd w:val="clear" w:color="auto" w:fill="EEECE1" w:themeFill="background2"/>
         </w:rPr>
         <w:t xml:space="preserve"> os resultados parciais da pesquisa, ou seja, os resultados obtidos até o momento</w:t>
       </w:r>
       <w:r>
         <w:t xml:space="preserve">. </w:t>
       </w:r>
+    </w:p>
+    <w:p>
+      <w:pPr>
+        <w:pStyle w:val="PargrafodaLista"/>
+        <w:spacing w:line="360" w:lineRule="auto"/>
+        <w:ind w:left="0" w:firstLine="709"/>
+      </w:pPr>
+    </w:p>
+    <w:p>
+      <w:pPr>
+        <w:pStyle w:val="PargrafodaLista"/>
+        <w:spacing w:line="360" w:lineRule="auto"/>
+        <w:ind w:left="0" w:firstLine="709"/>
+      </w:pPr>
     </w:p>
     <w:p>
       <w:pPr>
@@ -1266,34 +1842,51 @@
       <w:r>
         <w:rPr>
           <w:bCs/>
-        </w:rPr>
-        <w:t>Tópico obrigatório para</w:t>
-      </w:r>
-      <w:r>
-        <w:rPr>
-          <w:bCs/>
-        </w:rPr>
-        <w:t xml:space="preserve"> o depósito do TCC</w:t>
-      </w:r>
-      <w:r>
-        <w:rPr>
-          <w:bCs/>
-        </w:rPr>
-        <w:t xml:space="preserve">, porém </w:t>
+          <w:shd w:val="clear" w:color="auto" w:fill="EEECE1" w:themeFill="background2"/>
+        </w:rPr>
+        <w:t xml:space="preserve">Tópico obrigatório para o depósito do TCC, porém </w:t>
       </w:r>
       <w:r>
         <w:rPr>
           <w:bCs/>
           <w:highlight w:val="yellow"/>
+          <w:shd w:val="clear" w:color="auto" w:fill="EEECE1" w:themeFill="background2"/>
         </w:rPr>
         <w:t>opcional para a etapa</w:t>
       </w:r>
       <w:r>
         <w:rPr>
           <w:bCs/>
-        </w:rPr>
-        <w:t xml:space="preserve"> dos Resultados preliminares.</w:t>
-      </w:r>
+          <w:shd w:val="clear" w:color="auto" w:fill="EEECE1" w:themeFill="background2"/>
+        </w:rPr>
+        <w:t xml:space="preserve"> dos Resultados preliminares</w:t>
+      </w:r>
+      <w:r>
+        <w:rPr>
+          <w:bCs/>
+        </w:rPr>
+        <w:t>.</w:t>
+      </w:r>
+    </w:p>
+    <w:p>
+      <w:pPr>
+        <w:pStyle w:val="PargrafodaLista"/>
+        <w:spacing w:line="360" w:lineRule="auto"/>
+        <w:ind w:left="0" w:firstLine="709"/>
+        <w:rPr>
+          <w:bCs/>
+        </w:rPr>
+      </w:pPr>
+    </w:p>
+    <w:p>
+      <w:pPr>
+        <w:pStyle w:val="PargrafodaLista"/>
+        <w:spacing w:line="360" w:lineRule="auto"/>
+        <w:ind w:left="0" w:firstLine="709"/>
+        <w:rPr>
+          <w:bCs/>
+        </w:rPr>
+      </w:pPr>
     </w:p>
     <w:p>
       <w:pPr>
@@ -1326,172 +1919,252 @@
         <w:t>(</w:t>
       </w:r>
       <w:r>
-        <w:t xml:space="preserve">opcional, </w:t>
+        <w:t>opcional, 1 parágrafo sucinto)</w:t>
+      </w:r>
+    </w:p>
+    <w:p>
+      <w:pPr>
+        <w:spacing w:line="360" w:lineRule="auto"/>
+        <w:jc w:val="left"/>
+      </w:pPr>
+      <w:r>
+        <w:t xml:space="preserve"> </w:t>
+      </w:r>
+    </w:p>
+    <w:p>
+      <w:pPr>
+        <w:shd w:val="clear" w:color="auto" w:fill="EEECE1" w:themeFill="background2"/>
+        <w:spacing w:line="360" w:lineRule="auto"/>
+      </w:pPr>
+      <w:r>
+        <w:tab/>
+        <w:t xml:space="preserve">Trata-se de </w:t>
+      </w:r>
+      <w:r>
+        <w:rPr>
+          <w:highlight w:val="yellow"/>
+        </w:rPr>
+        <w:t>seção opcional</w:t>
+      </w:r>
+      <w:r>
+        <w:t>, de no máximo três linhas, na qual o autor agradece aqueles que contribuíram de maneira relevante para o desenvolvimento do trabalho e elaboração do TCC, mas que não tiveram o envolvimento intelectual necessário à atribuição de coautoria do mesmo, abstendo-se totalmente da menção ou citação de nomes de empresas, instituições ou pessoas que permitiram ou contribuíram com o desenvolvimento do trabalho, a menos que esteja documentalmente autorizado a fazê-lo.</w:t>
+      </w:r>
+    </w:p>
+    <w:p>
+      <w:pPr>
+        <w:spacing w:line="360" w:lineRule="auto"/>
+      </w:pPr>
+    </w:p>
+    <w:p>
+      <w:pPr>
+        <w:pStyle w:val="PargrafodaLista"/>
+        <w:spacing w:line="360" w:lineRule="auto"/>
+        <w:ind w:left="0" w:firstLine="709"/>
+        <w:rPr>
+          <w:b/>
+        </w:rPr>
+      </w:pPr>
+    </w:p>
+    <w:p>
+      <w:pPr>
+        <w:spacing w:line="360" w:lineRule="auto"/>
+        <w:rPr>
+          <w:b/>
+        </w:rPr>
+      </w:pPr>
+      <w:bookmarkStart w:id="16" w:name="_Hlk33977167"/>
+      <w:r>
+        <w:rPr>
+          <w:b/>
+        </w:rPr>
+        <w:t>Referências</w:t>
+      </w:r>
+    </w:p>
+    <w:bookmarkEnd w:id="16"/>
+    <w:p>
+      <w:pPr>
+        <w:spacing w:line="360" w:lineRule="auto"/>
+        <w:rPr>
+          <w:b/>
+        </w:rPr>
+      </w:pPr>
+    </w:p>
+    <w:p>
+      <w:pPr>
+        <w:spacing w:line="360" w:lineRule="auto"/>
+      </w:pPr>
+      <w:r>
+        <w:tab/>
+      </w:r>
+      <w:r>
+        <w:rPr>
+          <w:shd w:val="clear" w:color="auto" w:fill="EEECE1" w:themeFill="background2"/>
+        </w:rPr>
+        <w:t xml:space="preserve">Neste tópico deverá conter todas as referências dos trabalhos citados no texto e formatadas seguindo rigorosamente as normas do MBA USP ESALQ. Para mais informações, vide o </w:t>
+      </w:r>
+      <w:r>
+        <w:rPr>
+          <w:shd w:val="clear" w:color="auto" w:fill="EEECE1" w:themeFill="background2"/>
+        </w:rPr>
+        <w:t>m</w:t>
+      </w:r>
+      <w:r>
+        <w:rPr>
+          <w:shd w:val="clear" w:color="auto" w:fill="EEECE1" w:themeFill="background2"/>
+        </w:rPr>
+        <w:t xml:space="preserve">anual </w:t>
+      </w:r>
+      <w:r>
+        <w:rPr>
+          <w:shd w:val="clear" w:color="auto" w:fill="EEECE1" w:themeFill="background2"/>
+        </w:rPr>
+        <w:t xml:space="preserve">de </w:t>
+      </w:r>
+      <w:r>
+        <w:rPr>
+          <w:shd w:val="clear" w:color="auto" w:fill="EEECE1" w:themeFill="background2"/>
+        </w:rPr>
+        <w:t>“Normas para</w:t>
+      </w:r>
+      <w:r>
+        <w:rPr>
+          <w:shd w:val="clear" w:color="auto" w:fill="EEECE1" w:themeFill="background2"/>
+        </w:rPr>
+        <w:t xml:space="preserve"> </w:t>
+      </w:r>
+      <w:r>
+        <w:rPr>
+          <w:shd w:val="clear" w:color="auto" w:fill="EEECE1" w:themeFill="background2"/>
+        </w:rPr>
+        <w:t>E</w:t>
+      </w:r>
+      <w:r>
+        <w:rPr>
+          <w:shd w:val="clear" w:color="auto" w:fill="EEECE1" w:themeFill="background2"/>
+        </w:rPr>
+        <w:t xml:space="preserve">laboração </w:t>
+      </w:r>
+      <w:r>
+        <w:rPr>
+          <w:shd w:val="clear" w:color="auto" w:fill="EEECE1" w:themeFill="background2"/>
+        </w:rPr>
+        <w:t>do Trabalho de Conclusão de Curso</w:t>
+      </w:r>
+      <w:r>
+        <w:rPr>
+          <w:shd w:val="clear" w:color="auto" w:fill="EEECE1" w:themeFill="background2"/>
+        </w:rPr>
+        <w:t>”</w:t>
+      </w:r>
+      <w:r>
+        <w:rPr>
+          <w:shd w:val="clear" w:color="auto" w:fill="EEECE1" w:themeFill="background2"/>
+        </w:rPr>
+        <w:t xml:space="preserve"> disponível no sistema TCC.</w:t>
+      </w:r>
+      <w:r>
+        <w:t xml:space="preserve"> </w:t>
+      </w:r>
+    </w:p>
+    <w:p>
+      <w:pPr>
+        <w:spacing w:line="360" w:lineRule="auto"/>
+      </w:pPr>
+    </w:p>
+    <w:p>
+      <w:pPr>
+        <w:spacing w:line="360" w:lineRule="auto"/>
+      </w:pPr>
+    </w:p>
+    <w:p>
+      <w:pPr>
+        <w:spacing w:line="360" w:lineRule="auto"/>
+        <w:rPr>
+          <w:b/>
+        </w:rPr>
+      </w:pPr>
+      <w:r>
+        <w:rPr>
+          <w:b/>
+        </w:rPr>
+        <w:t>Apêndice ou Anexo</w:t>
+      </w:r>
+      <w:r>
+        <w:rPr>
+          <w:b/>
+        </w:rPr>
+        <w:t xml:space="preserve"> </w:t>
+      </w:r>
+      <w:r>
+        <w:t>(opcional)</w:t>
+      </w:r>
+    </w:p>
+    <w:p>
+      <w:pPr>
+        <w:spacing w:line="360" w:lineRule="auto"/>
+      </w:pPr>
+    </w:p>
+    <w:p>
+      <w:pPr>
+        <w:spacing w:line="360" w:lineRule="auto"/>
+      </w:pPr>
+      <w:r>
+        <w:tab/>
+      </w:r>
+      <w:r>
+        <w:rPr>
+          <w:shd w:val="clear" w:color="auto" w:fill="EEECE1" w:themeFill="background2"/>
+        </w:rPr>
+        <w:t xml:space="preserve">Apêndices são textos e/ou documentos que </w:t>
+      </w:r>
+      <w:r>
+        <w:rPr>
+          <w:highlight w:val="yellow"/>
+          <w:shd w:val="clear" w:color="auto" w:fill="EEECE1" w:themeFill="background2"/>
+        </w:rPr>
+        <w:t xml:space="preserve">foram elaborados pelo autor e que são importantes para complementar </w:t>
       </w:r>
       <w:proofErr w:type="gramStart"/>
       <w:r>
-        <w:t>1</w:t>
+        <w:rPr>
+          <w:highlight w:val="yellow"/>
+          <w:shd w:val="clear" w:color="auto" w:fill="EEECE1" w:themeFill="background2"/>
+        </w:rPr>
+        <w:t>a</w:t>
       </w:r>
       <w:proofErr w:type="gramEnd"/>
       <w:r>
-        <w:t xml:space="preserve"> parágrafo sucinto)</w:t>
-      </w:r>
-    </w:p>
-    <w:p>
-      <w:pPr>
-        <w:spacing w:line="360" w:lineRule="auto"/>
-        <w:jc w:val="left"/>
-      </w:pPr>
-      <w:r>
-        <w:t xml:space="preserve"> </w:t>
-      </w:r>
-    </w:p>
-    <w:p>
-      <w:pPr>
-        <w:spacing w:line="360" w:lineRule="auto"/>
-      </w:pPr>
-      <w:r>
-        <w:tab/>
-        <w:t>O título da seção Agradecimentos deve ser alinhado à esquerda e grafado em negrito, primeira letra da palavra grafada em letra maiúscula. Trata-se de seção opcional, de no máximo três linhas, na qual o autor agradece aqueles que contribuíram de maneira relevante para o desenvolvimento do trabalho e elaboração do TCC, mas que não tiveram o envolvimento intelectual necessário à atribuição de coautoria do mesmo, abstendo-se totalmente da menção ou citação de nomes de empresas, instituições ou pessoas que permitiram ou contribuíram com o desenvolvimento do trabalho, a menos que esteja documentalmente autorizado a fazê-lo.</w:t>
-      </w:r>
-    </w:p>
-    <w:p>
-      <w:pPr>
-        <w:pStyle w:val="PargrafodaLista"/>
-        <w:spacing w:line="360" w:lineRule="auto"/>
-        <w:ind w:left="0" w:firstLine="709"/>
-        <w:rPr>
-          <w:b/>
-        </w:rPr>
-      </w:pPr>
-    </w:p>
-    <w:p>
-      <w:pPr>
-        <w:spacing w:line="360" w:lineRule="auto"/>
-        <w:rPr>
-          <w:b/>
-        </w:rPr>
-      </w:pPr>
-      <w:bookmarkStart w:id="16" w:name="_Hlk33977167"/>
-      <w:r>
-        <w:rPr>
-          <w:b/>
-        </w:rPr>
-        <w:t>Referências</w:t>
-      </w:r>
-    </w:p>
-    <w:bookmarkEnd w:id="16"/>
-    <w:p>
-      <w:pPr>
-        <w:spacing w:line="360" w:lineRule="auto"/>
-        <w:rPr>
-          <w:b/>
-        </w:rPr>
-      </w:pPr>
-    </w:p>
-    <w:p>
-      <w:pPr>
-        <w:spacing w:line="360" w:lineRule="auto"/>
-      </w:pPr>
-      <w:r>
-        <w:tab/>
-      </w:r>
-      <w:r>
-        <w:t xml:space="preserve">Neste tópico deverá conter todas as referências dos trabalhos citados no texto e formatadas seguindo rigorosamente as normas do MBA USP ESALQ. Para mais informações, vide o </w:t>
-      </w:r>
-      <w:r>
-        <w:t>m</w:t>
-      </w:r>
-      <w:r>
-        <w:t xml:space="preserve">anual </w:t>
-      </w:r>
-      <w:r>
-        <w:t xml:space="preserve">de </w:t>
-      </w:r>
-      <w:r>
-        <w:t>“Normas para</w:t>
-      </w:r>
-      <w:r>
-        <w:t xml:space="preserve"> </w:t>
-      </w:r>
-      <w:r>
-        <w:t>E</w:t>
-      </w:r>
-      <w:r>
-        <w:t xml:space="preserve">laboração </w:t>
-      </w:r>
-      <w:r>
-        <w:t>do Trabalho de Conclusão de Curso</w:t>
-      </w:r>
-      <w:r>
-        <w:t>”</w:t>
-      </w:r>
-      <w:r>
-        <w:t xml:space="preserve"> disponível no sistema TCC. </w:t>
-      </w:r>
-    </w:p>
-    <w:p>
-      <w:pPr>
-        <w:spacing w:line="360" w:lineRule="auto"/>
-      </w:pPr>
-    </w:p>
-    <w:p>
-      <w:pPr>
-        <w:spacing w:line="360" w:lineRule="auto"/>
-        <w:rPr>
-          <w:b/>
-        </w:rPr>
-      </w:pPr>
-      <w:r>
-        <w:rPr>
-          <w:b/>
-        </w:rPr>
-        <w:t>Apêndice ou Anexo</w:t>
-      </w:r>
-      <w:r>
-        <w:rPr>
-          <w:b/>
-        </w:rPr>
-        <w:t xml:space="preserve"> </w:t>
-      </w:r>
-      <w:r>
-        <w:t>(opcional)</w:t>
-      </w:r>
-    </w:p>
-    <w:p>
-      <w:pPr>
-        <w:spacing w:line="360" w:lineRule="auto"/>
-      </w:pPr>
-    </w:p>
-    <w:p>
-      <w:pPr>
-        <w:spacing w:line="360" w:lineRule="auto"/>
-      </w:pPr>
-      <w:r>
-        <w:tab/>
-      </w:r>
-      <w:r>
-        <w:t xml:space="preserve">Apêndices são textos e/ou documentos que foram elaborados pelo autor e que são importantes para complementar </w:t>
-      </w:r>
-      <w:proofErr w:type="gramStart"/>
-      <w:r>
-        <w:t>a</w:t>
-      </w:r>
-      <w:proofErr w:type="gramEnd"/>
-      <w:r>
-        <w:t xml:space="preserve"> argumentação do trabalho. Anexos são textos ou documentos que ilustram, mas que não foram elaborados pelos autores. Apêndices deverão </w:t>
-      </w:r>
-      <w:r>
-        <w:lastRenderedPageBreak/>
-        <w:t xml:space="preserve">seguir as mesmas normas de formatação do restante do texto, inclusive para figuras e tabelas. </w:t>
-      </w:r>
-    </w:p>
-    <w:p>
-      <w:pPr>
-        <w:spacing w:line="360" w:lineRule="auto"/>
-      </w:pPr>
-      <w:r>
-        <w:t>O TCC deverá conter no máximo 30 páginas, incluindo o(s) Apêndice(s) e/ou Anexo(s).</w:t>
+        <w:rPr>
+          <w:highlight w:val="yellow"/>
+          <w:shd w:val="clear" w:color="auto" w:fill="EEECE1" w:themeFill="background2"/>
+        </w:rPr>
+        <w:t xml:space="preserve"> argumentação do trabalho</w:t>
+      </w:r>
+      <w:r>
+        <w:rPr>
+          <w:shd w:val="clear" w:color="auto" w:fill="EEECE1" w:themeFill="background2"/>
+        </w:rPr>
+        <w:t>. Anexos são textos ou documentos que ilustram, mas que não foram elaborados pelos autores. Apêndices deverão seguir as mesmas normas de formatação do restante do texto, inclusive para figuras e tabelas</w:t>
+      </w:r>
+      <w:r>
+        <w:t xml:space="preserve">. </w:t>
+      </w:r>
+    </w:p>
+    <w:p>
+      <w:pPr>
+        <w:spacing w:line="360" w:lineRule="auto"/>
+      </w:pPr>
+      <w:r>
+        <w:t xml:space="preserve">O TCC </w:t>
+      </w:r>
+      <w:r>
+        <w:rPr>
+          <w:highlight w:val="yellow"/>
+        </w:rPr>
+        <w:t>deverá conter no máximo 30 páginas</w:t>
+      </w:r>
+      <w:r>
+        <w:t>, incluindo o(s) Apêndice(s) e/ou Anexo(s).</w:t>
       </w:r>
     </w:p>
     <w:sectPr>
@@ -3611,11 +4284,30 @@
 </file>
 
 <file path=customXml/item1.xml><?xml version="1.0" encoding="utf-8"?>
-<b:Sources xmlns:b="http://schemas.openxmlformats.org/officeDocument/2006/bibliography" xmlns="http://schemas.openxmlformats.org/officeDocument/2006/bibliography" SelectedStyle="\APA.XSL" StyleName="APA"/>
+<b:Sources xmlns:b="http://schemas.openxmlformats.org/officeDocument/2006/bibliography" xmlns="http://schemas.openxmlformats.org/officeDocument/2006/bibliography" SelectedStyle="\APA.XSL" StyleName="APA">
+  <b:Source>
+    <b:Tag>Ins10</b:Tag>
+    <b:SourceType>DocumentFromInternetSite</b:SourceType>
+    <b:Guid>{FD9E8CCF-EE05-4430-BE36-4F60A2F263CA}</b:Guid>
+    <b:Author>
+      <b:Author>
+        <b:Corporate>Instituto Brasileiro de Geográfia e Estatística</b:Corporate>
+      </b:Author>
+    </b:Author>
+    <b:Title>Censo Demografico 2010: Agregados por Setores Censitários</b:Title>
+    <b:Year>2010</b:Year>
+    <b:InternetSiteTitle>IBGE</b:InternetSiteTitle>
+    <b:YearAccessed>2022</b:YearAccessed>
+    <b:MonthAccessed>06</b:MonthAccessed>
+    <b:DayAccessed>25</b:DayAccessed>
+    <b:URL>https://ftp.ibge.gov.br/Censos/Censo_Demografico_2010/Resultados_do_Universo/Agregados_por_Setores_Censitarios/</b:URL>
+    <b:RefOrder>1</b:RefOrder>
+  </b:Source>
+</b:Sources>
 </file>
 
 <file path=customXml/itemProps1.xml><?xml version="1.0" encoding="utf-8"?>
-<ds:datastoreItem xmlns:ds="http://schemas.openxmlformats.org/officeDocument/2006/customXml" ds:itemID="{D5717CCA-3409-4BBF-A8D7-04D3E0D8E74F}">
+<ds:datastoreItem xmlns:ds="http://schemas.openxmlformats.org/officeDocument/2006/customXml" ds:itemID="{56317200-C7EC-45A7-9951-15605D39D0AE}">
   <ds:schemaRefs>
     <ds:schemaRef ds:uri="http://schemas.openxmlformats.org/officeDocument/2006/bibliography"/>
   </ds:schemaRefs>

</xml_diff>